<commit_message>
Update RAPPORT PROJET APPLICATION.docx
</commit_message>
<xml_diff>
--- a/RAPPORT PROJET APPLICATION.docx
+++ b/RAPPORT PROJET APPLICATION.docx
@@ -1379,9 +1379,17 @@
     <w:p>
       <w:pPr>
         <w:pStyle w:val="Titre1"/>
+        <w:rPr>
+          <w:color w:val="auto"/>
+        </w:rPr>
       </w:pPr>
       <w:bookmarkStart w:id="2" w:name="_Toc94019288"/>
       <w:bookmarkStart w:id="3" w:name="_Toc94019303"/>
+    </w:p>
+    <w:p>
+      <w:pPr>
+        <w:pStyle w:val="Titre1"/>
+      </w:pPr>
       <w:r>
         <w:rPr>
           <w:color w:val="auto"/>
@@ -1435,16 +1443,7 @@
           <w:sz w:val="26"/>
           <w:szCs w:val="26"/>
         </w:rPr>
-        <w:t xml:space="preserve"> (INP-HB) est un établissement public </w:t>
-      </w:r>
-      <w:r>
-        <w:rPr>
-          <w:rFonts w:ascii="Adobe Garamond Pro" w:hAnsi="Adobe Garamond Pro"/>
-          <w:sz w:val="26"/>
-          <w:szCs w:val="26"/>
-        </w:rPr>
-        <w:lastRenderedPageBreak/>
-        <w:t xml:space="preserve">d’enseignement supérieur et de recherche, né de la restructuration et de la fusion de l’Ecole Nationale Supérieure des Travaux Publics (ENSTP), l’Ecole Nationale Supérieure d’Agronomie (ENSA), l’Institut Agricole de Bouaké (IAB) et l’Institut National Supérieur de l’Enseignement Technique (INSET). Il regroupe aujourd’hui en son sein huit grandes écoles que sont : </w:t>
+        <w:t xml:space="preserve"> (INP-HB) est un établissement public d’enseignement supérieur et de recherche, né de la restructuration et de la fusion de l’Ecole Nationale Supérieure des Travaux Publics (ENSTP), l’Ecole Nationale Supérieure d’Agronomie (ENSA), l’Institut Agricole de Bouaké (IAB) et l’Institut National Supérieur de l’Enseignement Technique (INSET). Il regroupe aujourd’hui en son sein huit grandes écoles que sont : </w:t>
       </w:r>
     </w:p>
     <w:p>
@@ -1688,6 +1687,7 @@
         <w:rPr>
           <w:noProof/>
         </w:rPr>
+        <w:lastRenderedPageBreak/>
         <mc:AlternateContent>
           <mc:Choice Requires="wps">
             <w:drawing>
@@ -1819,11 +1819,31 @@
       </w:pPr>
       <w:bookmarkStart w:id="4" w:name="_Toc94019289"/>
       <w:bookmarkStart w:id="5" w:name="_Toc94019304"/>
-      <w:r>
+    </w:p>
+    <w:p>
+      <w:pPr>
+        <w:pStyle w:val="Titre1"/>
+        <w:jc w:val="center"/>
         <w:rPr>
           <w:sz w:val="56"/>
           <w:szCs w:val="56"/>
         </w:rPr>
+      </w:pPr>
+    </w:p>
+    <w:p>
+      <w:pPr>
+        <w:pStyle w:val="Titre1"/>
+        <w:jc w:val="center"/>
+        <w:rPr>
+          <w:sz w:val="56"/>
+          <w:szCs w:val="56"/>
+        </w:rPr>
+      </w:pPr>
+      <w:r>
+        <w:rPr>
+          <w:sz w:val="56"/>
+          <w:szCs w:val="56"/>
+        </w:rPr>
         <w:t>LISTE DES TABLEAUX</w:t>
       </w:r>
       <w:bookmarkEnd w:id="4"/>
@@ -2053,7 +2073,6 @@
           <w:sz w:val="26"/>
           <w:szCs w:val="26"/>
         </w:rPr>
-        <w:lastRenderedPageBreak/>
         <w:t xml:space="preserve">Tableau 4 : </w:t>
       </w:r>
       <w:r>
@@ -2679,6 +2698,7 @@
         <w:tabs>
           <w:tab w:val="left" w:pos="1410"/>
         </w:tabs>
+        <w:jc w:val="center"/>
         <w:rPr>
           <w:rFonts w:ascii="Tw Cen MT Condensed Extra Bold" w:hAnsi="Tw Cen MT Condensed Extra Bold"/>
           <w:color w:val="000000" w:themeColor="text1"/>
@@ -2689,6 +2709,47 @@
     </w:p>
     <w:p>
       <w:pPr>
+        <w:tabs>
+          <w:tab w:val="left" w:pos="1410"/>
+        </w:tabs>
+        <w:jc w:val="center"/>
+        <w:rPr>
+          <w:rFonts w:ascii="Tw Cen MT Condensed Extra Bold" w:hAnsi="Tw Cen MT Condensed Extra Bold"/>
+          <w:color w:val="000000" w:themeColor="text1"/>
+          <w:sz w:val="56"/>
+          <w:szCs w:val="56"/>
+        </w:rPr>
+      </w:pPr>
+    </w:p>
+    <w:p>
+      <w:pPr>
+        <w:tabs>
+          <w:tab w:val="left" w:pos="1410"/>
+        </w:tabs>
+        <w:jc w:val="center"/>
+        <w:rPr>
+          <w:rFonts w:ascii="Tw Cen MT Condensed Extra Bold" w:hAnsi="Tw Cen MT Condensed Extra Bold"/>
+          <w:color w:val="000000" w:themeColor="text1"/>
+          <w:sz w:val="56"/>
+          <w:szCs w:val="56"/>
+        </w:rPr>
+      </w:pPr>
+    </w:p>
+    <w:p>
+      <w:pPr>
+        <w:tabs>
+          <w:tab w:val="left" w:pos="1410"/>
+        </w:tabs>
+        <w:rPr>
+          <w:rFonts w:ascii="Tw Cen MT Condensed Extra Bold" w:hAnsi="Tw Cen MT Condensed Extra Bold"/>
+          <w:color w:val="000000" w:themeColor="text1"/>
+          <w:sz w:val="56"/>
+          <w:szCs w:val="56"/>
+        </w:rPr>
+      </w:pPr>
+    </w:p>
+    <w:p>
+      <w:pPr>
         <w:pStyle w:val="Titre1"/>
         <w:jc w:val="center"/>
         <w:rPr>
@@ -2783,6 +2844,46 @@
         </w:rPr>
         <w:t>6</w:t>
       </w:r>
+    </w:p>
+    <w:p>
+      <w:pPr>
+        <w:rPr>
+          <w:rFonts w:ascii="Adobe Garamond Pro" w:hAnsi="Adobe Garamond Pro"/>
+          <w:sz w:val="26"/>
+          <w:szCs w:val="26"/>
+          <w:lang w:val="fr-CI"/>
+        </w:rPr>
+      </w:pPr>
+    </w:p>
+    <w:p>
+      <w:pPr>
+        <w:rPr>
+          <w:rFonts w:ascii="Adobe Garamond Pro" w:hAnsi="Adobe Garamond Pro"/>
+          <w:sz w:val="26"/>
+          <w:szCs w:val="26"/>
+          <w:lang w:val="fr-CI"/>
+        </w:rPr>
+      </w:pPr>
+    </w:p>
+    <w:p>
+      <w:pPr>
+        <w:rPr>
+          <w:rFonts w:ascii="Adobe Garamond Pro" w:hAnsi="Adobe Garamond Pro"/>
+          <w:sz w:val="26"/>
+          <w:szCs w:val="26"/>
+          <w:lang w:val="fr-CI"/>
+        </w:rPr>
+      </w:pPr>
+    </w:p>
+    <w:p>
+      <w:pPr>
+        <w:rPr>
+          <w:rFonts w:ascii="Adobe Garamond Pro" w:hAnsi="Adobe Garamond Pro"/>
+          <w:sz w:val="26"/>
+          <w:szCs w:val="26"/>
+          <w:lang w:val="fr-CI"/>
+        </w:rPr>
+      </w:pPr>
     </w:p>
     <w:p>
       <w:pPr>
@@ -3013,7 +3114,7 @@
         <w:rPr>
           <w:i w:val="0"/>
           <w:iCs/>
-          <w:lang w:val="en-US"/>
+          <w:lang w:val="fr-CI"/>
         </w:rPr>
       </w:pPr>
     </w:p>
@@ -3024,7 +3125,7 @@
           <w:rFonts w:ascii="Adobe Garamond Pro" w:hAnsi="Adobe Garamond Pro"/>
           <w:sz w:val="26"/>
           <w:szCs w:val="26"/>
-          <w:lang w:val="en-US"/>
+          <w:lang w:val="fr-CI"/>
         </w:rPr>
       </w:pPr>
     </w:p>
@@ -3135,7 +3236,6 @@
           <w:szCs w:val="26"/>
           <w:lang w:val="fr-CI"/>
         </w:rPr>
-        <w:lastRenderedPageBreak/>
         <w:t xml:space="preserve">          Ainsi, toutes les écoles l’ont compris, avoir un site web où l’on peut connaître l’actualité et en plus avoir des fonctionnalités de gestion administrative pour le personnel est devenu un standard et un signe de professionnalisme</w:t>
       </w:r>
     </w:p>
@@ -3394,6 +3494,7 @@
           <w:sz w:val="26"/>
           <w:szCs w:val="26"/>
         </w:rPr>
+        <w:lastRenderedPageBreak/>
         <w:t>-Troisième partie : Mise en œuvre et évaluation financière</w:t>
       </w:r>
     </w:p>
@@ -4042,6 +4143,36 @@
       </w:pPr>
       <w:bookmarkStart w:id="12" w:name="_Toc94019293"/>
       <w:bookmarkStart w:id="13" w:name="_Toc94019308"/>
+    </w:p>
+    <w:p>
+      <w:pPr>
+        <w:pStyle w:val="Titre1"/>
+        <w:rPr>
+          <w:sz w:val="52"/>
+          <w:szCs w:val="52"/>
+          <w:lang w:val="fr-CI"/>
+        </w:rPr>
+      </w:pPr>
+    </w:p>
+    <w:p>
+      <w:pPr>
+        <w:pStyle w:val="Titre1"/>
+        <w:rPr>
+          <w:sz w:val="52"/>
+          <w:szCs w:val="52"/>
+          <w:lang w:val="fr-CI"/>
+        </w:rPr>
+      </w:pPr>
+    </w:p>
+    <w:p>
+      <w:pPr>
+        <w:pStyle w:val="Titre1"/>
+        <w:rPr>
+          <w:sz w:val="52"/>
+          <w:szCs w:val="52"/>
+          <w:lang w:val="fr-CI"/>
+        </w:rPr>
+      </w:pPr>
       <w:r>
         <w:rPr>
           <w:sz w:val="52"/>
@@ -4183,7 +4314,6 @@
           <w:szCs w:val="26"/>
           <w:lang w:val="fr-CI"/>
         </w:rPr>
-        <w:lastRenderedPageBreak/>
         <w:t>« </w:t>
       </w:r>
       <w:r>
@@ -4195,18 +4325,7 @@
           <w:sz w:val="26"/>
           <w:szCs w:val="26"/>
         </w:rPr>
-        <w:t>Conception et réalisation d’une plateforme web de gestion et de communication : cas de l’ESI</w:t>
-      </w:r>
-      <w:r>
-        <w:rPr>
-          <w:rFonts w:ascii="Adobe Garamond Pro" w:eastAsiaTheme="majorEastAsia" w:hAnsi="Adobe Garamond Pro" w:cstheme="majorBidi"/>
-          <w:b/>
-          <w:bCs/>
-          <w:color w:val="000000" w:themeColor="text1"/>
-          <w:sz w:val="26"/>
-          <w:szCs w:val="26"/>
-        </w:rPr>
-        <w:t> »</w:t>
+        <w:t>Conception et réalisation d’une plateforme web de gestion et de communication : cas de l’ESI »</w:t>
       </w:r>
       <w:r>
         <w:rPr>
@@ -4695,7 +4814,6 @@
           <w:szCs w:val="28"/>
           <w:lang w:val="fr-CI"/>
         </w:rPr>
-        <w:lastRenderedPageBreak/>
         <w:t>DEUXIEME PARTIE</w:t>
       </w:r>
       <w:r>
@@ -5367,6 +5485,7 @@
           <w:szCs w:val="28"/>
           <w:lang w:val="fr-CI"/>
         </w:rPr>
+        <w:lastRenderedPageBreak/>
         <w:t>TROISIEME PARTIE : MISE EN ŒUVRE ET EVALUATION FINANCIERE</w:t>
       </w:r>
       <w:bookmarkEnd w:id="30"/>
@@ -5849,6 +5968,104 @@
     </w:p>
     <w:p>
       <w:pPr>
+        <w:rPr>
+          <w:lang w:val="fr-CI"/>
+        </w:rPr>
+      </w:pPr>
+    </w:p>
+    <w:p>
+      <w:pPr>
+        <w:rPr>
+          <w:lang w:val="fr-CI"/>
+        </w:rPr>
+      </w:pPr>
+    </w:p>
+    <w:p>
+      <w:pPr>
+        <w:rPr>
+          <w:lang w:val="fr-CI"/>
+        </w:rPr>
+      </w:pPr>
+    </w:p>
+    <w:p>
+      <w:pPr>
+        <w:rPr>
+          <w:lang w:val="fr-CI"/>
+        </w:rPr>
+      </w:pPr>
+    </w:p>
+    <w:p>
+      <w:pPr>
+        <w:rPr>
+          <w:lang w:val="fr-CI"/>
+        </w:rPr>
+      </w:pPr>
+    </w:p>
+    <w:p>
+      <w:pPr>
+        <w:rPr>
+          <w:lang w:val="fr-CI"/>
+        </w:rPr>
+      </w:pPr>
+    </w:p>
+    <w:p>
+      <w:pPr>
+        <w:rPr>
+          <w:lang w:val="fr-CI"/>
+        </w:rPr>
+      </w:pPr>
+    </w:p>
+    <w:p>
+      <w:pPr>
+        <w:rPr>
+          <w:lang w:val="fr-CI"/>
+        </w:rPr>
+      </w:pPr>
+    </w:p>
+    <w:p>
+      <w:pPr>
+        <w:rPr>
+          <w:lang w:val="fr-CI"/>
+        </w:rPr>
+      </w:pPr>
+    </w:p>
+    <w:p>
+      <w:pPr>
+        <w:rPr>
+          <w:lang w:val="fr-CI"/>
+        </w:rPr>
+      </w:pPr>
+    </w:p>
+    <w:p>
+      <w:pPr>
+        <w:rPr>
+          <w:lang w:val="fr-CI"/>
+        </w:rPr>
+      </w:pPr>
+    </w:p>
+    <w:p>
+      <w:pPr>
+        <w:rPr>
+          <w:lang w:val="fr-CI"/>
+        </w:rPr>
+      </w:pPr>
+    </w:p>
+    <w:p>
+      <w:pPr>
+        <w:rPr>
+          <w:lang w:val="fr-CI"/>
+        </w:rPr>
+      </w:pPr>
+    </w:p>
+    <w:p>
+      <w:pPr>
+        <w:rPr>
+          <w:lang w:val="fr-CI"/>
+        </w:rPr>
+      </w:pPr>
+    </w:p>
+    <w:p>
+      <w:pPr>
         <w:pStyle w:val="Titre1"/>
         <w:jc w:val="center"/>
         <w:rPr>
@@ -5865,6 +6082,69 @@
       </w:r>
       <w:bookmarkEnd w:id="32"/>
       <w:bookmarkEnd w:id="33"/>
+    </w:p>
+    <w:p>
+      <w:pPr>
+        <w:rPr>
+          <w:rFonts w:ascii="Adobe Garamond Pro" w:hAnsi="Adobe Garamond Pro"/>
+          <w:sz w:val="26"/>
+          <w:szCs w:val="26"/>
+        </w:rPr>
+      </w:pPr>
+    </w:p>
+    <w:p>
+      <w:pPr>
+        <w:rPr>
+          <w:rFonts w:ascii="Adobe Garamond Pro" w:hAnsi="Adobe Garamond Pro"/>
+          <w:sz w:val="26"/>
+          <w:szCs w:val="26"/>
+        </w:rPr>
+      </w:pPr>
+    </w:p>
+    <w:p>
+      <w:pPr>
+        <w:rPr>
+          <w:rFonts w:ascii="Adobe Garamond Pro" w:hAnsi="Adobe Garamond Pro"/>
+          <w:sz w:val="26"/>
+          <w:szCs w:val="26"/>
+        </w:rPr>
+      </w:pPr>
+    </w:p>
+    <w:p>
+      <w:pPr>
+        <w:rPr>
+          <w:rFonts w:ascii="Adobe Garamond Pro" w:hAnsi="Adobe Garamond Pro"/>
+          <w:sz w:val="26"/>
+          <w:szCs w:val="26"/>
+        </w:rPr>
+      </w:pPr>
+    </w:p>
+    <w:p>
+      <w:pPr>
+        <w:rPr>
+          <w:rFonts w:ascii="Adobe Garamond Pro" w:hAnsi="Adobe Garamond Pro"/>
+          <w:sz w:val="26"/>
+          <w:szCs w:val="26"/>
+        </w:rPr>
+      </w:pPr>
+    </w:p>
+    <w:p>
+      <w:pPr>
+        <w:rPr>
+          <w:rFonts w:ascii="Adobe Garamond Pro" w:hAnsi="Adobe Garamond Pro"/>
+          <w:sz w:val="26"/>
+          <w:szCs w:val="26"/>
+        </w:rPr>
+      </w:pPr>
+    </w:p>
+    <w:p>
+      <w:pPr>
+        <w:rPr>
+          <w:rFonts w:ascii="Adobe Garamond Pro" w:hAnsi="Adobe Garamond Pro"/>
+          <w:sz w:val="26"/>
+          <w:szCs w:val="26"/>
+        </w:rPr>
+      </w:pPr>
     </w:p>
     <w:p>
       <w:pPr>
@@ -7390,6 +7670,7 @@
               <w:b/>
               <w:bCs/>
             </w:rPr>
+            <w:lastRenderedPageBreak/>
             <w:fldChar w:fldCharType="end"/>
           </w:r>
         </w:p>
@@ -11554,6 +11835,7 @@
   <w:style w:type="character" w:default="1" w:styleId="Policepardfaut">
     <w:name w:val="Default Paragraph Font"/>
     <w:uiPriority w:val="1"/>
+    <w:semiHidden/>
     <w:unhideWhenUsed/>
   </w:style>
   <w:style w:type="table" w:default="1" w:styleId="TableauNormal">

</xml_diff>